<commit_message>
Added addendums and notes
</commit_message>
<xml_diff>
--- a/Presentation/Script.docx
+++ b/Presentation/Script.docx
@@ -73,8 +73,6 @@
         </w:rPr>
         <w:t xml:space="preserve"> - Intro</w:t>
       </w:r>
-      <w:bookmarkStart w:id="0" w:name="_GoBack"/>
-      <w:bookmarkEnd w:id="0"/>
     </w:p>
     <w:p>
       <w:pPr>
@@ -1667,7 +1665,33 @@
         <w:rPr>
           <w:lang w:val="en-US"/>
         </w:rPr>
-        <w:t>emulating its quirks, which makes developing stuff without an SDK almost impossible without hardware checking</w:t>
+        <w:t>emulating its quirks, which ma</w:t>
+      </w:r>
+      <w:r>
+        <w:rPr>
+          <w:lang w:val="en-US"/>
+        </w:rPr>
+        <w:t xml:space="preserve">kes developing stuff without a </w:t>
+      </w:r>
+      <w:proofErr w:type="spellStart"/>
+      <w:r>
+        <w:rPr>
+          <w:lang w:val="en-US"/>
+        </w:rPr>
+        <w:t>flashcart</w:t>
+      </w:r>
+      <w:proofErr w:type="spellEnd"/>
+      <w:r>
+        <w:rPr>
+          <w:lang w:val="en-US"/>
+        </w:rPr>
+        <w:t xml:space="preserve"> </w:t>
+      </w:r>
+      <w:r>
+        <w:rPr>
+          <w:lang w:val="en-US"/>
+        </w:rPr>
+        <w:t>almost impossible without hardware checking</w:t>
       </w:r>
       <w:r>
         <w:rPr>
@@ -2043,6 +2067,12 @@
         <w:rPr>
           <w:lang w:val="en-US"/>
         </w:rPr>
+        <w:t xml:space="preserve"> </w:t>
+      </w:r>
+      <w:r>
+        <w:rPr>
+          <w:lang w:val="en-US"/>
+        </w:rPr>
         <w:t xml:space="preserve">Ok so, that was all the boring but necessary stuff out of the way. Now I’m going to get to the development process itself, aka actually making games. I’m primarily a </w:t>
       </w:r>
       <w:proofErr w:type="spellStart"/>
@@ -3043,6 +3073,7 @@
           <w:lang w:val="en-US"/>
         </w:rPr>
       </w:pPr>
+      <w:bookmarkStart w:id="0" w:name="_GoBack"/>
       <w:r>
         <w:rPr>
           <w:lang w:val="en-US"/>
@@ -3524,6 +3555,26 @@
         </w:rPr>
         <w:t>do it in two passes, putting the calculated color from the first pass as a variable for this equation. This will allow you to perform three color multiplications (for instance, vertex colors with the texture color and with the environment color).</w:t>
       </w:r>
+      <w:r>
+        <w:rPr>
+          <w:lang w:val="en-US"/>
+        </w:rPr>
+        <w:t xml:space="preserve"> </w:t>
+      </w:r>
+      <w:proofErr w:type="spellStart"/>
+      <w:r>
+        <w:rPr>
+          <w:lang w:val="en-US"/>
+        </w:rPr>
+        <w:t>Lemme</w:t>
+      </w:r>
+      <w:proofErr w:type="spellEnd"/>
+      <w:r>
+        <w:rPr>
+          <w:lang w:val="en-US"/>
+        </w:rPr>
+        <w:t xml:space="preserve"> demonstrate:</w:t>
+      </w:r>
     </w:p>
     <w:p>
       <w:pPr>
@@ -4903,6 +4954,7 @@
         <w:t>Alright, that’s it! You can reach me on all the places listed on the slide.  I’d like to give a special thank you to: &lt;Read the slides&gt;. Do we have time for questions?</w:t>
       </w:r>
     </w:p>
+    <w:bookmarkEnd w:id="0"/>
     <w:p>
       <w:pPr>
         <w:jc w:val="both"/>

</xml_diff>